<commit_message>
readme has been updated
</commit_message>
<xml_diff>
--- a/readme.docx
+++ b/readme.docx
@@ -305,7 +305,15 @@
         <w:rPr>
           <w:lang w:val="en-US"/>
         </w:rPr>
-        <w:t xml:space="preserve">Numbers are formed by combining symbols and adding the values, so II is two (two ones) and XIII is thirteen (a ten and three ones). </w:t>
+        <w:t>roman n</w:t>
+      </w:r>
+      <w:bookmarkStart w:id="0" w:name="_GoBack"/>
+      <w:bookmarkEnd w:id="0"/>
+      <w:r>
+        <w:rPr>
+          <w:lang w:val="en-US"/>
+        </w:rPr>
+        <w:t xml:space="preserve">umbers are formed by combining symbols and adding the values, so II is two (two ones) and XIII is thirteen (a ten and three ones). </w:t>
       </w:r>
       <w:r>
         <w:rPr>
@@ -501,8 +509,6 @@
         </w:rPr>
         <w:t xml:space="preserve"> and passed successfully.</w:t>
       </w:r>
-      <w:bookmarkStart w:id="0" w:name="_GoBack"/>
-      <w:bookmarkEnd w:id="0"/>
     </w:p>
     <w:sectPr>
       <w:pgSz w:w="11906" w:h="16838"/>

</xml_diff>